<commit_message>
actualizado pero no terminado
</commit_message>
<xml_diff>
--- a/DRS/DRS.docx
+++ b/DRS/DRS.docx
@@ -506,15 +506,7 @@
         <w:pStyle w:val="Standard"/>
       </w:pPr>
       <w:r>
-        <w:t xml:space="preserve">Documento dirigido al cliente José Vélez Serrano y a la dirección de </w:t>
-      </w:r>
-      <w:proofErr w:type="spellStart"/>
-      <w:r>
-        <w:t>Blind</w:t>
-      </w:r>
-      <w:proofErr w:type="spellEnd"/>
-      <w:r>
-        <w:t xml:space="preserve"> Visión. El objetivo del documento es fijar los requisitos del sis</w:t>
+        <w:t>Documento dirigido al cliente José Vélez Serrano y a la dirección de Blind Visión. El objetivo del documento es fijar los requisitos del sis</w:t>
       </w:r>
       <w:r>
         <w:t xml:space="preserve">tema impuestos por el cliente y explicar la manera en que se va a abordar el problema. </w:t>
@@ -549,28 +541,15 @@
         <w:t xml:space="preserve">Se desea crear una aplicación que, pasándole una imagen aérea, detecte el número de árboles que hay. </w:t>
       </w:r>
       <w:r>
-        <w:t xml:space="preserve">En adelante, se denominará a dicha aplicación como </w:t>
-      </w:r>
-      <w:proofErr w:type="spellStart"/>
-      <w:r>
-        <w:t>TreeDetector</w:t>
-      </w:r>
-      <w:proofErr w:type="spellEnd"/>
-      <w:r>
-        <w:t>.</w:t>
-      </w:r>
-    </w:p>
-    <w:p>
-      <w:pPr>
-        <w:pStyle w:val="Textbody"/>
-      </w:pPr>
-      <w:proofErr w:type="spellStart"/>
-      <w:r>
-        <w:t>TreeDetector</w:t>
-      </w:r>
-      <w:proofErr w:type="spellEnd"/>
-      <w:r>
-        <w:t xml:space="preserve"> será capaz de realizar un conteo de los árboles presentes en una imagen aé</w:t>
+        <w:t>En adelante, se denominará a dicha aplicación como TreeDetector.</w:t>
+      </w:r>
+    </w:p>
+    <w:p>
+      <w:pPr>
+        <w:pStyle w:val="Textbody"/>
+      </w:pPr>
+      <w:r>
+        <w:t>TreeDetector será capaz de realizar un conteo de los árboles presentes en una imagen aé</w:t>
       </w:r>
       <w:r>
         <w:t>rea y de localizarlos con una b</w:t>
@@ -597,119 +576,77 @@
     </w:p>
     <w:p>
       <w:pPr>
-        <w:pStyle w:val="Standard"/>
+        <w:pStyle w:val="Ttulo2"/>
+      </w:pPr>
+      <w:bookmarkStart w:id="3" w:name="__RefHeading___Toc422_3441010062"/>
+      <w:r>
+        <w:t>Definiciones, acrónimos y abreviaturas</w:t>
+      </w:r>
+      <w:bookmarkEnd w:id="3"/>
+    </w:p>
+    <w:p>
+      <w:pPr>
+        <w:pStyle w:val="Textbody"/>
         <w:numPr>
           <w:ilvl w:val="0"/>
-          <w:numId w:val="2"/>
+          <w:numId w:val="9"/>
         </w:numPr>
       </w:pPr>
       <w:r>
-        <w:t>Explicar el sistema que se desea crear.</w:t>
-      </w:r>
-    </w:p>
-    <w:p>
-      <w:pPr>
-        <w:pStyle w:val="Standard"/>
-        <w:numPr>
-          <w:ilvl w:val="0"/>
-          <w:numId w:val="2"/>
-        </w:numPr>
-      </w:pPr>
-      <w:r>
-        <w:t>Proponer un nombre para el sistema.</w:t>
-      </w:r>
-    </w:p>
-    <w:p>
-      <w:pPr>
-        <w:pStyle w:val="Standard"/>
-        <w:numPr>
-          <w:ilvl w:val="0"/>
-          <w:numId w:val="2"/>
-        </w:numPr>
-      </w:pPr>
-      <w:r>
-        <w:t>Explicar lo que hará y lo que no hará.</w:t>
-      </w:r>
-    </w:p>
-    <w:p>
-      <w:pPr>
-        <w:pStyle w:val="Standard"/>
-        <w:numPr>
-          <w:ilvl w:val="0"/>
-          <w:numId w:val="2"/>
-        </w:numPr>
-      </w:pPr>
-      <w:r>
-        <w:t>Describir beneficios, objetivos y metas que se espera alcanzar.</w:t>
-      </w:r>
-    </w:p>
-    <w:p>
-      <w:pPr>
-        <w:pStyle w:val="Standard"/>
-        <w:numPr>
-          <w:ilvl w:val="0"/>
-          <w:numId w:val="2"/>
-        </w:numPr>
-      </w:pPr>
-      <w:r>
-        <w:t>Establecer las referencias con otros documentos existentes relativos al sistema.</w:t>
+        <w:t xml:space="preserve">Dataset. </w:t>
+      </w:r>
+      <w:bookmarkStart w:id="4" w:name="_GoBack"/>
+      <w:bookmarkEnd w:id="4"/>
+    </w:p>
+    <w:p>
+      <w:pPr>
+        <w:pStyle w:val="Textbody"/>
+      </w:pPr>
+      <w:r>
+        <w:t>Red neuronal…</w:t>
+      </w:r>
+    </w:p>
+    <w:p>
+      <w:pPr>
+        <w:pStyle w:val="Textbody"/>
+      </w:pPr>
+      <w:r>
+        <w:t>Bounding Box…</w:t>
+      </w:r>
+    </w:p>
+    <w:p>
+      <w:pPr>
+        <w:pStyle w:val="Textbody"/>
+      </w:pPr>
+      <w:r>
+        <w:t>Dataset</w:t>
+      </w:r>
+    </w:p>
+    <w:p>
+      <w:pPr>
+        <w:pStyle w:val="Textbody"/>
+      </w:pPr>
+      <w:r>
+        <w:t>Data augmentation</w:t>
+      </w:r>
+    </w:p>
+    <w:p>
+      <w:pPr>
+        <w:pStyle w:val="Textbody"/>
+      </w:pPr>
+      <w:r>
+        <w:t>Deep Learning</w:t>
       </w:r>
     </w:p>
     <w:p>
       <w:pPr>
         <w:pStyle w:val="Ttulo2"/>
       </w:pPr>
-      <w:bookmarkStart w:id="3" w:name="__RefHeading___Toc422_3441010062"/>
-      <w:r>
-        <w:t>Definiciones, acrónimos y abreviaturas</w:t>
-      </w:r>
-      <w:bookmarkEnd w:id="3"/>
-    </w:p>
-    <w:p>
-      <w:pPr>
-        <w:pStyle w:val="Textbody"/>
-      </w:pPr>
-      <w:r>
-        <w:t>Red neuronal…</w:t>
-      </w:r>
-    </w:p>
-    <w:p>
-      <w:pPr>
-        <w:pStyle w:val="Textbody"/>
-      </w:pPr>
-      <w:r>
-        <w:t>Bounding Box…</w:t>
-      </w:r>
-    </w:p>
-    <w:p>
-      <w:pPr>
-        <w:pStyle w:val="Textbody"/>
-      </w:pPr>
-      <w:proofErr w:type="spellStart"/>
-      <w:proofErr w:type="gramStart"/>
-      <w:r>
-        <w:t>etc</w:t>
-      </w:r>
-      <w:proofErr w:type="spellEnd"/>
-      <w:proofErr w:type="gramEnd"/>
-    </w:p>
-    <w:p>
-      <w:pPr>
-        <w:pStyle w:val="Standard"/>
-      </w:pPr>
-      <w:r>
-        <w:t>Define los términos técnicos utilizados en el documento.</w:t>
-      </w:r>
-    </w:p>
-    <w:p>
-      <w:pPr>
-        <w:pStyle w:val="Ttulo2"/>
-      </w:pPr>
-      <w:bookmarkStart w:id="4" w:name="__RefHeading___Toc424_3441010062"/>
+      <w:bookmarkStart w:id="5" w:name="__RefHeading___Toc424_3441010062"/>
       <w:r>
         <w:t>Referencias</w:t>
       </w:r>
-      <w:bookmarkEnd w:id="4"/>
+      <w:bookmarkEnd w:id="5"/>
     </w:p>
     <w:p>
       <w:pPr>
@@ -720,17 +657,9 @@
         </w:numPr>
       </w:pPr>
       <w:r>
-        <w:t xml:space="preserve">Aplicación </w:t>
-      </w:r>
-      <w:proofErr w:type="spellStart"/>
-      <w:r>
-        <w:t>LabelImg</w:t>
-      </w:r>
-      <w:proofErr w:type="spellEnd"/>
-      <w:r>
-        <w:t xml:space="preserve"> para etiquetar las imágenes de muestra. </w:t>
-      </w:r>
-      <w:hyperlink r:id="rId7" w:history="1">
+        <w:t xml:space="preserve">Aplicación LabelImg para etiquetar las imágenes de muestra. </w:t>
+      </w:r>
+      <w:hyperlink r:id="rId8" w:history="1">
         <w:r>
           <w:rPr>
             <w:rStyle w:val="Hipervnculo"/>
@@ -757,11 +686,11 @@
       <w:pPr>
         <w:pStyle w:val="Ttulo2"/>
       </w:pPr>
-      <w:bookmarkStart w:id="5" w:name="__RefHeading___Toc426_3441010062"/>
+      <w:bookmarkStart w:id="6" w:name="__RefHeading___Toc426_3441010062"/>
       <w:r>
         <w:t>Descripción del resto del documento</w:t>
       </w:r>
-      <w:bookmarkEnd w:id="5"/>
+      <w:bookmarkEnd w:id="6"/>
     </w:p>
     <w:p>
       <w:pPr>
@@ -775,12 +704,12 @@
       <w:pPr>
         <w:pStyle w:val="Ttulo1"/>
       </w:pPr>
-      <w:bookmarkStart w:id="6" w:name="__RefHeading___Toc428_3441010062"/>
+      <w:bookmarkStart w:id="7" w:name="__RefHeading___Toc428_3441010062"/>
       <w:r>
         <w:lastRenderedPageBreak/>
         <w:t>Descripción general</w:t>
       </w:r>
-      <w:bookmarkEnd w:id="6"/>
+      <w:bookmarkEnd w:id="7"/>
     </w:p>
     <w:p>
       <w:pPr>
@@ -794,11 +723,11 @@
       <w:pPr>
         <w:pStyle w:val="Ttulo2"/>
       </w:pPr>
-      <w:bookmarkStart w:id="7" w:name="__RefHeading___Toc430_3441010062"/>
+      <w:bookmarkStart w:id="8" w:name="__RefHeading___Toc430_3441010062"/>
       <w:r>
         <w:t>Perspectiva del producto</w:t>
       </w:r>
-      <w:bookmarkEnd w:id="7"/>
+      <w:bookmarkEnd w:id="8"/>
     </w:p>
     <w:p>
       <w:pPr>
@@ -826,21 +755,193 @@
     </w:p>
     <w:p>
       <w:pPr>
-        <w:pStyle w:val="Textbody"/>
-      </w:pPr>
-      <w:r>
-        <w:t>Visión general de alto nivel de la arquitectura de la solución y su relación con productos superiores de los que formará parte o de su mismo nivel.</w:t>
-      </w:r>
-    </w:p>
-    <w:p>
-      <w:pPr>
         <w:pStyle w:val="Ttulo2"/>
       </w:pPr>
-      <w:bookmarkStart w:id="8" w:name="__RefHeading___Toc432_3441010062"/>
+      <w:bookmarkStart w:id="9" w:name="__RefHeading___Toc432_3441010062"/>
       <w:r>
         <w:t>Funciones del producto</w:t>
       </w:r>
-      <w:bookmarkEnd w:id="8"/>
+      <w:bookmarkEnd w:id="9"/>
+    </w:p>
+    <w:p>
+      <w:pPr>
+        <w:pStyle w:val="Textbody"/>
+      </w:pPr>
+      <w:r>
+        <w:t xml:space="preserve">La aplicación recibirá una imagen </w:t>
+      </w:r>
+      <w:r>
+        <w:t>aérea</w:t>
+      </w:r>
+      <w:r>
+        <w:t xml:space="preserve">, como la mostrada en la figura X, y sobre ella se realizará la detección de los árboles. </w:t>
+      </w:r>
+    </w:p>
+    <w:p>
+      <w:pPr>
+        <w:pStyle w:val="Textbody"/>
+        <w:jc w:val="center"/>
+      </w:pPr>
+      <w:r>
+        <w:rPr>
+          <w:noProof/>
+          <w:lang w:eastAsia="es-ES" w:bidi="ar-SA"/>
+        </w:rPr>
+        <w:drawing>
+          <wp:inline distT="0" distB="0" distL="0" distR="0">
+            <wp:extent cx="3402419" cy="3402419"/>
+            <wp:effectExtent l="0" t="0" r="7620" b="7620"/>
+            <wp:docPr id="2" name="Imagen 2" descr="D:\Máster-Visión Artificial\2O-CUATRI\1-Aplicaciones Industriales y Comerciales\Proyecto_Deteccion_Arboles\AIVA_2021-imagenes_aereas\images\5000\austin1.tif"/>
+            <wp:cNvGraphicFramePr>
+              <a:graphicFrameLocks xmlns:a="http://schemas.openxmlformats.org/drawingml/2006/main" noChangeAspect="1"/>
+            </wp:cNvGraphicFramePr>
+            <a:graphic xmlns:a="http://schemas.openxmlformats.org/drawingml/2006/main">
+              <a:graphicData uri="http://schemas.openxmlformats.org/drawingml/2006/picture">
+                <pic:pic xmlns:pic="http://schemas.openxmlformats.org/drawingml/2006/picture">
+                  <pic:nvPicPr>
+                    <pic:cNvPr id="0" name="Picture 2" descr="D:\Máster-Visión Artificial\2O-CUATRI\1-Aplicaciones Industriales y Comerciales\Proyecto_Deteccion_Arboles\AIVA_2021-imagenes_aereas\images\5000\austin1.tif"/>
+                    <pic:cNvPicPr>
+                      <a:picLocks noChangeAspect="1" noChangeArrowheads="1"/>
+                    </pic:cNvPicPr>
+                  </pic:nvPicPr>
+                  <pic:blipFill>
+                    <a:blip r:embed="rId9" cstate="print">
+                      <a:extLst>
+                        <a:ext uri="{28A0092B-C50C-407E-A947-70E740481C1C}">
+                          <a14:useLocalDpi xmlns:a14="http://schemas.microsoft.com/office/drawing/2010/main" val="0"/>
+                        </a:ext>
+                      </a:extLst>
+                    </a:blip>
+                    <a:srcRect/>
+                    <a:stretch>
+                      <a:fillRect/>
+                    </a:stretch>
+                  </pic:blipFill>
+                  <pic:spPr bwMode="auto">
+                    <a:xfrm>
+                      <a:off x="0" y="0"/>
+                      <a:ext cx="3402866" cy="3402866"/>
+                    </a:xfrm>
+                    <a:prstGeom prst="rect">
+                      <a:avLst/>
+                    </a:prstGeom>
+                    <a:noFill/>
+                    <a:ln>
+                      <a:noFill/>
+                    </a:ln>
+                  </pic:spPr>
+                </pic:pic>
+              </a:graphicData>
+            </a:graphic>
+          </wp:inline>
+        </w:drawing>
+      </w:r>
+    </w:p>
+    <w:p>
+      <w:pPr>
+        <w:pStyle w:val="Textbody"/>
+      </w:pPr>
+      <w:r>
+        <w:t xml:space="preserve">Cabe mencionar que las imágenes aéreas con las que se trabajará tiene una alta dimensionalidad por lo que será necesario dividirlas en imágenes más pequeñas sobre las que se realice la detección de árboles. </w:t>
+      </w:r>
+    </w:p>
+    <w:p>
+      <w:pPr>
+        <w:pStyle w:val="Textbody"/>
+        <w:jc w:val="center"/>
+      </w:pPr>
+    </w:p>
+    <w:p>
+      <w:pPr>
+        <w:pStyle w:val="Textbody"/>
+        <w:rPr>
+          <w:noProof/>
+          <w:lang w:eastAsia="es-ES" w:bidi="ar-SA"/>
+        </w:rPr>
+      </w:pPr>
+      <w:r>
+        <w:lastRenderedPageBreak/>
+        <w:t>La salida que se obtendrá será la imagen recibida sobre la que se habrán señalado la posici</w:t>
+      </w:r>
+      <w:r>
+        <w:t>ón de los á</w:t>
+      </w:r>
+      <w:r>
+        <w:t>rboles detectados con una circunferencia y su correspondiente centro</w:t>
+      </w:r>
+      <w:r>
+        <w:t>. U</w:t>
+      </w:r>
+      <w:r>
+        <w:t xml:space="preserve">n ejemplo del resultado que se obtendrá sobre una pequeña región de la imagen original se muestra en la Figura X. </w:t>
+      </w:r>
+    </w:p>
+    <w:p>
+      <w:pPr>
+        <w:pStyle w:val="Textbody"/>
+      </w:pPr>
+      <w:r>
+        <w:rPr>
+          <w:noProof/>
+          <w:lang w:eastAsia="es-ES" w:bidi="ar-SA"/>
+        </w:rPr>
+        <w:drawing>
+          <wp:inline distT="0" distB="0" distL="0" distR="0" wp14:anchorId="04D80B12" wp14:editId="6F2D6CBB">
+            <wp:extent cx="2987748" cy="2987748"/>
+            <wp:effectExtent l="0" t="0" r="3175" b="3175"/>
+            <wp:docPr id="3" name="Imagen 3" descr="D:\Máster-Visión Artificial\2O-CUATRI\1-Aplicaciones Industriales y Comerciales\Proyecto_Deteccion_Arboles\AIVA_2021-imagenes_aereas\images\peticion\austin24750_4750.tif"/>
+            <wp:cNvGraphicFramePr>
+              <a:graphicFrameLocks xmlns:a="http://schemas.openxmlformats.org/drawingml/2006/main" noChangeAspect="1"/>
+            </wp:cNvGraphicFramePr>
+            <a:graphic xmlns:a="http://schemas.openxmlformats.org/drawingml/2006/main">
+              <a:graphicData uri="http://schemas.openxmlformats.org/drawingml/2006/picture">
+                <pic:pic xmlns:pic="http://schemas.openxmlformats.org/drawingml/2006/picture">
+                  <pic:nvPicPr>
+                    <pic:cNvPr id="0" name="Picture 3" descr="D:\Máster-Visión Artificial\2O-CUATRI\1-Aplicaciones Industriales y Comerciales\Proyecto_Deteccion_Arboles\AIVA_2021-imagenes_aereas\images\peticion\austin24750_4750.tif"/>
+                    <pic:cNvPicPr>
+                      <a:picLocks noChangeAspect="1" noChangeArrowheads="1"/>
+                    </pic:cNvPicPr>
+                  </pic:nvPicPr>
+                  <pic:blipFill>
+                    <a:blip r:embed="rId10">
+                      <a:extLst>
+                        <a:ext uri="{28A0092B-C50C-407E-A947-70E740481C1C}">
+                          <a14:useLocalDpi xmlns:a14="http://schemas.microsoft.com/office/drawing/2010/main" val="0"/>
+                        </a:ext>
+                      </a:extLst>
+                    </a:blip>
+                    <a:srcRect/>
+                    <a:stretch>
+                      <a:fillRect/>
+                    </a:stretch>
+                  </pic:blipFill>
+                  <pic:spPr bwMode="auto">
+                    <a:xfrm>
+                      <a:off x="0" y="0"/>
+                      <a:ext cx="3001930" cy="3001930"/>
+                    </a:xfrm>
+                    <a:prstGeom prst="rect">
+                      <a:avLst/>
+                    </a:prstGeom>
+                    <a:noFill/>
+                    <a:ln>
+                      <a:noFill/>
+                    </a:ln>
+                  </pic:spPr>
+                </pic:pic>
+              </a:graphicData>
+            </a:graphic>
+          </wp:inline>
+        </w:drawing>
+      </w:r>
+    </w:p>
+    <w:p>
+      <w:pPr>
+        <w:pStyle w:val="Textbody"/>
+      </w:pPr>
+      <w:r>
+        <w:t>A continuación se muestra un diagrama de casos de uso que muestra de manera simplificada el funcionamiento de la aplicación que se va a diseñar:</w:t>
+      </w:r>
     </w:p>
     <w:p>
       <w:pPr>
@@ -873,33 +974,15 @@
             <o:lock v:ext="edit" aspectratio="t"/>
           </v:shapetype>
           <v:shape id="_x0000_i1025" type="#_x0000_t75" style="width:481.4pt;height:191.7pt">
-            <v:imagedata r:id="rId8" o:title="diagrama_uso_aplicacion"/>
+            <v:imagedata r:id="rId11" o:title="diagrama_uso_aplicacion"/>
           </v:shape>
         </w:pict>
       </w:r>
-      <w:bookmarkStart w:id="9" w:name="_GoBack"/>
-      <w:bookmarkEnd w:id="9"/>
-    </w:p>
-    <w:p>
-      <w:pPr>
-        <w:pStyle w:val="Textbody"/>
-      </w:pPr>
-    </w:p>
-    <w:p>
-      <w:pPr>
-        <w:pStyle w:val="Textbody"/>
-      </w:pPr>
-      <w:r>
-        <w:t xml:space="preserve">Resumen de alto nivel de los requisitos funcionales. Los diagramas de casos de uso pueden ser </w:t>
-      </w:r>
-      <w:proofErr w:type="spellStart"/>
-      <w:r>
-        <w:t>útilies</w:t>
-      </w:r>
-      <w:proofErr w:type="spellEnd"/>
-      <w:r>
-        <w:t xml:space="preserve"> en este punto. Mostrar imágenes de ejemplo también suele ayudar a entender las funciones del producto.</w:t>
-      </w:r>
+    </w:p>
+    <w:p>
+      <w:pPr>
+        <w:pStyle w:val="Textbody"/>
+      </w:pPr>
     </w:p>
     <w:p>
       <w:pPr>
@@ -916,7 +999,7 @@
         <w:pStyle w:val="Textbody"/>
       </w:pPr>
       <w:r>
-        <w:t>Descripción del usuario (nivel de educación, experiencia técnica...) y del contexto en el que se usará la solución.</w:t>
+        <w:t>No se nos ha indicado el perfil del usuario??</w:t>
       </w:r>
     </w:p>
     <w:p>
@@ -925,7 +1008,6 @@
       </w:pPr>
       <w:bookmarkStart w:id="11" w:name="__RefHeading___Toc436_3441010062"/>
       <w:r>
-        <w:lastRenderedPageBreak/>
         <w:t>Restricciones generales</w:t>
       </w:r>
       <w:bookmarkEnd w:id="11"/>
@@ -949,6 +1031,37 @@
       <w:r>
         <w:t>Lenguaje de programación.</w:t>
       </w:r>
+      <w:r>
+        <w:t xml:space="preserve"> Se utilizará Python como lenguaje de programación ya que cuenta con librerías muy potentes </w:t>
+      </w:r>
+      <w:r>
+        <w:t xml:space="preserve">para trabajar en </w:t>
+      </w:r>
+      <w:r>
+        <w:t xml:space="preserve">tareas de visión </w:t>
+      </w:r>
+      <w:r>
+        <w:t>artificial</w:t>
+      </w:r>
+      <w:r>
+        <w:t xml:space="preserve"> como</w:t>
+      </w:r>
+      <w:r>
+        <w:t xml:space="preserve"> es</w:t>
+      </w:r>
+      <w:r>
+        <w:t xml:space="preserve"> </w:t>
+      </w:r>
+      <w:r>
+        <w:lastRenderedPageBreak/>
+        <w:t xml:space="preserve">OpenCV y </w:t>
+      </w:r>
+      <w:r>
+        <w:t xml:space="preserve">con otras librerías como TensorFlow y Keras que permiten desarrollar </w:t>
+      </w:r>
+      <w:r>
+        <w:t xml:space="preserve">modelos de Deep Learning de forma sencilla. </w:t>
+      </w:r>
     </w:p>
     <w:p>
       <w:pPr>
@@ -961,6 +1074,9 @@
       <w:r>
         <w:t>Limitaciones del hardware.</w:t>
       </w:r>
+      <w:r>
+        <w:t xml:space="preserve"> Se cuenta con ordenadores equipados con tarjetas gráficas que son suficientes para desarrollar la aplicación. </w:t>
+      </w:r>
     </w:p>
     <w:p>
       <w:pPr>
@@ -973,6 +1089,9 @@
       <w:r>
         <w:t>Protocolos de comunicación.</w:t>
       </w:r>
+      <w:r>
+        <w:t xml:space="preserve"> Llamadas al programa de Python desde Java. </w:t>
+      </w:r>
     </w:p>
     <w:p>
       <w:pPr>
@@ -985,6 +1104,30 @@
       <w:r>
         <w:t>Criticidad de la aplicación.</w:t>
       </w:r>
+      <w:r>
+        <w:t xml:space="preserve"> </w:t>
+      </w:r>
+      <w:r>
+        <w:t xml:space="preserve">Se tendrá </w:t>
+      </w:r>
+      <w:r>
+        <w:t xml:space="preserve">que tener en cuenta que a </w:t>
+      </w:r>
+      <w:r>
+        <w:t>veces reconocer árboles en imágenes a</w:t>
+      </w:r>
+      <w:r>
+        <w:t xml:space="preserve">éreas no es </w:t>
+      </w:r>
+      <w:r>
+        <w:t xml:space="preserve">tarea fácil ni siquiera para el ojo humano. Dos casos </w:t>
+      </w:r>
+      <w:r>
+        <w:t xml:space="preserve">que se deben </w:t>
+      </w:r>
+      <w:r>
+        <w:t xml:space="preserve">tener cuenta y en los que la detección puede no ser tan precisa como debería son el caso de árboles de tronco fino y sin hojas, y el caso en el que haya que etiquetar como diferentes dos árboles que están muy juntos. En esos casos la detección se complica. </w:t>
+      </w:r>
     </w:p>
     <w:p>
       <w:pPr>
@@ -1035,9 +1178,79 @@
     <w:p>
       <w:pPr>
         <w:pStyle w:val="Textbody"/>
-      </w:pPr>
-      <w:r>
-        <w:t>Describir las suposiciones sobre las que se basan los requisitos y que si cambian pueden afectarles.</w:t>
+        <w:numPr>
+          <w:ilvl w:val="0"/>
+          <w:numId w:val="8"/>
+        </w:numPr>
+        <w:rPr>
+          <w:i/>
+        </w:rPr>
+      </w:pPr>
+      <w:r>
+        <w:t xml:space="preserve">Para el desarrollo de la aplicación se cuenta con 2 imágenes de dimensiones 5000x5000 proporcionadas por el cliente. Adicionalmente será necesario ampliar el </w:t>
+      </w:r>
+      <w:r>
+        <w:rPr>
+          <w:i/>
+        </w:rPr>
+        <w:t>dataset</w:t>
+      </w:r>
+      <w:r>
+        <w:rPr>
+          <w:i/>
+        </w:rPr>
+        <w:t xml:space="preserve"> </w:t>
+      </w:r>
+      <w:r>
+        <w:t xml:space="preserve">con imágenes que se recopilarán de la vista aérea de Google Maps. Otra forma de aumentar la cantidad de muestra es </w:t>
+      </w:r>
+      <w:r>
+        <w:t>utilizar</w:t>
+      </w:r>
+      <w:r>
+        <w:t xml:space="preserve"> </w:t>
+      </w:r>
+      <w:r>
+        <w:rPr>
+          <w:i/>
+        </w:rPr>
+        <w:t>data augmentation.</w:t>
+      </w:r>
+      <w:r>
+        <w:t xml:space="preserve"> </w:t>
+      </w:r>
+    </w:p>
+    <w:p>
+      <w:pPr>
+        <w:pStyle w:val="Textbody"/>
+        <w:numPr>
+          <w:ilvl w:val="0"/>
+          <w:numId w:val="8"/>
+        </w:numPr>
+        <w:rPr>
+          <w:i/>
+        </w:rPr>
+      </w:pPr>
+      <w:r>
+        <w:t xml:space="preserve">Las imágenes con las que se trabajará deberán tener una resolución suficiente </w:t>
+      </w:r>
+      <w:r>
+        <w:t xml:space="preserve">para que los árboles puedan ser identificados por el ojo humano a la hora de hacerles zoom y etiquetarlas. </w:t>
+      </w:r>
+    </w:p>
+    <w:p>
+      <w:pPr>
+        <w:pStyle w:val="Textbody"/>
+        <w:numPr>
+          <w:ilvl w:val="0"/>
+          <w:numId w:val="8"/>
+        </w:numPr>
+        <w:rPr>
+          <w:i/>
+        </w:rPr>
+      </w:pPr>
+      <w:r>
+        <w:t xml:space="preserve">La aplicación se desarrollará con la versión de Python 3.7, la versión para GPU de TensorFlow 2.2.0, Keras 2.3.1, CUDA 10.1, cuDNN 7.6 y la última versión de OpenCV. </w:t>
       </w:r>
     </w:p>
     <w:p>
@@ -1054,6 +1267,10 @@
         <w:t>Requisitos</w:t>
       </w:r>
       <w:r>
+        <w:rPr>
+          <w:sz w:val="36"/>
+          <w:szCs w:val="36"/>
+        </w:rPr>
         <w:t xml:space="preserve"> específicos</w:t>
       </w:r>
       <w:bookmarkEnd w:id="13"/>
@@ -1430,8 +1647,8 @@
       </w:pPr>
     </w:p>
     <w:sectPr>
-      <w:headerReference w:type="default" r:id="rId9"/>
-      <w:footerReference w:type="default" r:id="rId10"/>
+      <w:headerReference w:type="default" r:id="rId12"/>
+      <w:footerReference w:type="default" r:id="rId13"/>
       <w:pgSz w:w="11906" w:h="16838"/>
       <w:pgMar w:top="1134" w:right="1134" w:bottom="1134" w:left="1134" w:header="720" w:footer="720" w:gutter="0"/>
       <w:cols w:space="720"/>
@@ -1995,7 +2212,7 @@
   <w:abstractNum w:abstractNumId="4" w15:restartNumberingAfterBreak="0">
     <w:nsid w:val="58F167DC"/>
     <w:multiLevelType w:val="hybridMultilevel"/>
-    <w:tmpl w:val="3CD2BB7E"/>
+    <w:tmpl w:val="93C8FC8E"/>
     <w:lvl w:ilvl="0" w:tplc="0C0A0001">
       <w:start w:val="1"/>
       <w:numFmt w:val="bullet"/>
@@ -2314,6 +2531,119 @@
     </w:lvl>
   </w:abstractNum>
   <w:abstractNum w:abstractNumId="7" w15:restartNumberingAfterBreak="0">
+    <w:nsid w:val="6F5D191E"/>
+    <w:multiLevelType w:val="hybridMultilevel"/>
+    <w:tmpl w:val="9CAC1B5C"/>
+    <w:lvl w:ilvl="0" w:tplc="0C0A0001">
+      <w:start w:val="1"/>
+      <w:numFmt w:val="bullet"/>
+      <w:lvlText w:val=""/>
+      <w:lvlJc w:val="left"/>
+      <w:pPr>
+        <w:ind w:left="720" w:hanging="360"/>
+      </w:pPr>
+      <w:rPr>
+        <w:rFonts w:ascii="Symbol" w:hAnsi="Symbol" w:hint="default"/>
+      </w:rPr>
+    </w:lvl>
+    <w:lvl w:ilvl="1" w:tplc="0C0A0003" w:tentative="1">
+      <w:start w:val="1"/>
+      <w:numFmt w:val="bullet"/>
+      <w:lvlText w:val="o"/>
+      <w:lvlJc w:val="left"/>
+      <w:pPr>
+        <w:ind w:left="1440" w:hanging="360"/>
+      </w:pPr>
+      <w:rPr>
+        <w:rFonts w:ascii="Courier New" w:hAnsi="Courier New" w:cs="Courier New" w:hint="default"/>
+      </w:rPr>
+    </w:lvl>
+    <w:lvl w:ilvl="2" w:tplc="0C0A0005" w:tentative="1">
+      <w:start w:val="1"/>
+      <w:numFmt w:val="bullet"/>
+      <w:lvlText w:val=""/>
+      <w:lvlJc w:val="left"/>
+      <w:pPr>
+        <w:ind w:left="2160" w:hanging="360"/>
+      </w:pPr>
+      <w:rPr>
+        <w:rFonts w:ascii="Wingdings" w:hAnsi="Wingdings" w:hint="default"/>
+      </w:rPr>
+    </w:lvl>
+    <w:lvl w:ilvl="3" w:tplc="0C0A0001" w:tentative="1">
+      <w:start w:val="1"/>
+      <w:numFmt w:val="bullet"/>
+      <w:lvlText w:val=""/>
+      <w:lvlJc w:val="left"/>
+      <w:pPr>
+        <w:ind w:left="2880" w:hanging="360"/>
+      </w:pPr>
+      <w:rPr>
+        <w:rFonts w:ascii="Symbol" w:hAnsi="Symbol" w:hint="default"/>
+      </w:rPr>
+    </w:lvl>
+    <w:lvl w:ilvl="4" w:tplc="0C0A0003" w:tentative="1">
+      <w:start w:val="1"/>
+      <w:numFmt w:val="bullet"/>
+      <w:lvlText w:val="o"/>
+      <w:lvlJc w:val="left"/>
+      <w:pPr>
+        <w:ind w:left="3600" w:hanging="360"/>
+      </w:pPr>
+      <w:rPr>
+        <w:rFonts w:ascii="Courier New" w:hAnsi="Courier New" w:cs="Courier New" w:hint="default"/>
+      </w:rPr>
+    </w:lvl>
+    <w:lvl w:ilvl="5" w:tplc="0C0A0005" w:tentative="1">
+      <w:start w:val="1"/>
+      <w:numFmt w:val="bullet"/>
+      <w:lvlText w:val=""/>
+      <w:lvlJc w:val="left"/>
+      <w:pPr>
+        <w:ind w:left="4320" w:hanging="360"/>
+      </w:pPr>
+      <w:rPr>
+        <w:rFonts w:ascii="Wingdings" w:hAnsi="Wingdings" w:hint="default"/>
+      </w:rPr>
+    </w:lvl>
+    <w:lvl w:ilvl="6" w:tplc="0C0A0001" w:tentative="1">
+      <w:start w:val="1"/>
+      <w:numFmt w:val="bullet"/>
+      <w:lvlText w:val=""/>
+      <w:lvlJc w:val="left"/>
+      <w:pPr>
+        <w:ind w:left="5040" w:hanging="360"/>
+      </w:pPr>
+      <w:rPr>
+        <w:rFonts w:ascii="Symbol" w:hAnsi="Symbol" w:hint="default"/>
+      </w:rPr>
+    </w:lvl>
+    <w:lvl w:ilvl="7" w:tplc="0C0A0003" w:tentative="1">
+      <w:start w:val="1"/>
+      <w:numFmt w:val="bullet"/>
+      <w:lvlText w:val="o"/>
+      <w:lvlJc w:val="left"/>
+      <w:pPr>
+        <w:ind w:left="5760" w:hanging="360"/>
+      </w:pPr>
+      <w:rPr>
+        <w:rFonts w:ascii="Courier New" w:hAnsi="Courier New" w:cs="Courier New" w:hint="default"/>
+      </w:rPr>
+    </w:lvl>
+    <w:lvl w:ilvl="8" w:tplc="0C0A0005" w:tentative="1">
+      <w:start w:val="1"/>
+      <w:numFmt w:val="bullet"/>
+      <w:lvlText w:val=""/>
+      <w:lvlJc w:val="left"/>
+      <w:pPr>
+        <w:ind w:left="6480" w:hanging="360"/>
+      </w:pPr>
+      <w:rPr>
+        <w:rFonts w:ascii="Wingdings" w:hAnsi="Wingdings" w:hint="default"/>
+      </w:rPr>
+    </w:lvl>
+  </w:abstractNum>
+  <w:abstractNum w:abstractNumId="8" w15:restartNumberingAfterBreak="0">
     <w:nsid w:val="7D211DA2"/>
     <w:multiLevelType w:val="multilevel"/>
     <w:tmpl w:val="27822614"/>
@@ -2424,7 +2754,7 @@
     <w:abstractNumId w:val="0"/>
   </w:num>
   <w:num w:numId="3">
-    <w:abstractNumId w:val="7"/>
+    <w:abstractNumId w:val="8"/>
   </w:num>
   <w:num w:numId="4">
     <w:abstractNumId w:val="2"/>
@@ -2440,6 +2770,9 @@
   </w:num>
   <w:num w:numId="8">
     <w:abstractNumId w:val="4"/>
+  </w:num>
+  <w:num w:numId="9">
+    <w:abstractNumId w:val="7"/>
   </w:num>
 </w:numbering>
 </file>
@@ -4308,4 +4641,16 @@
     </a:ext>
   </a:extLst>
 </a:theme>
+</file>
+
+<file path=customXml/item1.xml><?xml version="1.0" encoding="utf-8"?>
+<b:Sources xmlns:b="http://schemas.openxmlformats.org/officeDocument/2006/bibliography" xmlns="http://schemas.openxmlformats.org/officeDocument/2006/bibliography" SelectedStyle="\APASixthEditionOfficeOnline.xsl" StyleName="APA" Version="6"/>
+</file>
+
+<file path=customXml/itemProps1.xml><?xml version="1.0" encoding="utf-8"?>
+<ds:datastoreItem xmlns:ds="http://schemas.openxmlformats.org/officeDocument/2006/customXml" ds:itemID="{270E5A78-04BC-429E-BE13-A310230DCAE6}">
+  <ds:schemaRefs>
+    <ds:schemaRef ds:uri="http://schemas.openxmlformats.org/officeDocument/2006/bibliography"/>
+  </ds:schemaRefs>
+</ds:datastoreItem>
 </file>
</xml_diff>

<commit_message>
Final DRS updated #1
</commit_message>
<xml_diff>
--- a/DRS/DRS.docx
+++ b/DRS/DRS.docx
@@ -20,6 +20,13 @@
       <w:pPr>
         <w:pStyle w:val="Textbody"/>
       </w:pPr>
+    </w:p>
+    <w:p>
+      <w:pPr>
+        <w:pStyle w:val="Textbody"/>
+      </w:pPr>
+      <w:bookmarkStart w:id="0" w:name="_GoBack"/>
+      <w:bookmarkEnd w:id="0"/>
     </w:p>
     <w:p>
       <w:pPr>
@@ -1573,7 +1580,7 @@
           <w:szCs w:val="40"/>
         </w:rPr>
       </w:pPr>
-      <w:bookmarkStart w:id="0" w:name="_Toc67258772"/>
+      <w:bookmarkStart w:id="1" w:name="_Toc67258772"/>
       <w:r>
         <w:rPr>
           <w:sz w:val="40"/>
@@ -1582,7 +1589,7 @@
         <w:lastRenderedPageBreak/>
         <w:t>Introducción</w:t>
       </w:r>
-      <w:bookmarkEnd w:id="0"/>
+      <w:bookmarkEnd w:id="1"/>
     </w:p>
     <w:p>
       <w:pPr>
@@ -1623,7 +1630,7 @@
           <w:szCs w:val="30"/>
         </w:rPr>
       </w:pPr>
-      <w:bookmarkStart w:id="1" w:name="_Toc67258773"/>
+      <w:bookmarkStart w:id="2" w:name="_Toc67258773"/>
       <w:r>
         <w:rPr>
           <w:sz w:val="30"/>
@@ -1631,7 +1638,7 @@
         </w:rPr>
         <w:t>Propósito del documento</w:t>
       </w:r>
-      <w:bookmarkEnd w:id="1"/>
+      <w:bookmarkEnd w:id="2"/>
     </w:p>
     <w:p>
       <w:pPr>
@@ -1664,7 +1671,7 @@
           <w:szCs w:val="30"/>
         </w:rPr>
       </w:pPr>
-      <w:bookmarkStart w:id="2" w:name="_Toc67258774"/>
+      <w:bookmarkStart w:id="3" w:name="_Toc67258774"/>
       <w:r>
         <w:rPr>
           <w:sz w:val="30"/>
@@ -1672,7 +1679,7 @@
         </w:rPr>
         <w:t>Alcance del sistema</w:t>
       </w:r>
-      <w:bookmarkEnd w:id="2"/>
+      <w:bookmarkEnd w:id="3"/>
     </w:p>
     <w:p>
       <w:pPr>
@@ -1742,7 +1749,7 @@
           <w:szCs w:val="30"/>
         </w:rPr>
       </w:pPr>
-      <w:bookmarkStart w:id="3" w:name="_Toc67258775"/>
+      <w:bookmarkStart w:id="4" w:name="_Toc67258775"/>
       <w:r>
         <w:rPr>
           <w:sz w:val="30"/>
@@ -1750,7 +1757,7 @@
         </w:rPr>
         <w:t>Definiciones, acrónimos y abreviaturas</w:t>
       </w:r>
-      <w:bookmarkEnd w:id="3"/>
+      <w:bookmarkEnd w:id="4"/>
     </w:p>
     <w:p>
       <w:pPr>
@@ -1862,7 +1869,7 @@
         </w:rPr>
         <w:t>augmentation</w:t>
       </w:r>
-      <w:bookmarkStart w:id="4" w:name="_Hlk67241921"/>
+      <w:bookmarkStart w:id="5" w:name="_Hlk67241921"/>
       <w:proofErr w:type="spellEnd"/>
       <w:r>
         <w:rPr>
@@ -1873,7 +1880,7 @@
       <w:r>
         <w:t xml:space="preserve"> Técnica que </w:t>
       </w:r>
-      <w:bookmarkStart w:id="5" w:name="_Hlk67241786"/>
+      <w:bookmarkStart w:id="6" w:name="_Hlk67241786"/>
       <w:r>
         <w:t>permite aumentar el tamaño y diversidad de un dataset por medio de perturbaciones en los datos originales (rotaciones, traslaciones…). Esto hará que se mejorar la precisión y la generalización del modelo.</w:t>
       </w:r>
@@ -1896,8 +1903,8 @@
         <w:jc w:val="both"/>
       </w:pPr>
     </w:p>
-    <w:bookmarkEnd w:id="4"/>
     <w:bookmarkEnd w:id="5"/>
+    <w:bookmarkEnd w:id="6"/>
     <w:p>
       <w:pPr>
         <w:pStyle w:val="Textbody"/>
@@ -2090,7 +2097,7 @@
           <w:szCs w:val="30"/>
         </w:rPr>
       </w:pPr>
-      <w:bookmarkStart w:id="6" w:name="_Toc67258776"/>
+      <w:bookmarkStart w:id="7" w:name="_Toc67258776"/>
       <w:r>
         <w:rPr>
           <w:sz w:val="30"/>
@@ -2098,7 +2105,7 @@
         </w:rPr>
         <w:t>Referencias</w:t>
       </w:r>
-      <w:bookmarkEnd w:id="6"/>
+      <w:bookmarkEnd w:id="7"/>
     </w:p>
     <w:p>
       <w:pPr>
@@ -2489,7 +2496,7 @@
           <w:szCs w:val="30"/>
         </w:rPr>
       </w:pPr>
-      <w:bookmarkStart w:id="7" w:name="_Toc67258777"/>
+      <w:bookmarkStart w:id="8" w:name="_Toc67258777"/>
       <w:r>
         <w:rPr>
           <w:sz w:val="30"/>
@@ -2497,7 +2504,7 @@
         </w:rPr>
         <w:t>Descripción del resto del documento</w:t>
       </w:r>
-      <w:bookmarkEnd w:id="7"/>
+      <w:bookmarkEnd w:id="8"/>
     </w:p>
     <w:p>
       <w:pPr>
@@ -2554,7 +2561,7 @@
           <w:szCs w:val="40"/>
         </w:rPr>
       </w:pPr>
-      <w:bookmarkStart w:id="8" w:name="_Toc67258778"/>
+      <w:bookmarkStart w:id="9" w:name="_Toc67258778"/>
       <w:r>
         <w:rPr>
           <w:sz w:val="40"/>
@@ -2563,7 +2570,7 @@
         <w:lastRenderedPageBreak/>
         <w:t>Descripción general</w:t>
       </w:r>
-      <w:bookmarkEnd w:id="8"/>
+      <w:bookmarkEnd w:id="9"/>
     </w:p>
     <w:p>
       <w:pPr>
@@ -2584,7 +2591,7 @@
           <w:szCs w:val="30"/>
         </w:rPr>
       </w:pPr>
-      <w:bookmarkStart w:id="9" w:name="_Toc67258779"/>
+      <w:bookmarkStart w:id="10" w:name="_Toc67258779"/>
       <w:r>
         <w:rPr>
           <w:sz w:val="30"/>
@@ -2592,7 +2599,7 @@
         </w:rPr>
         <w:t>Perspectiva del producto</w:t>
       </w:r>
-      <w:bookmarkEnd w:id="9"/>
+      <w:bookmarkEnd w:id="10"/>
     </w:p>
     <w:p>
       <w:pPr>
@@ -2682,7 +2689,7 @@
           <w:szCs w:val="30"/>
         </w:rPr>
       </w:pPr>
-      <w:bookmarkStart w:id="10" w:name="_Toc67258780"/>
+      <w:bookmarkStart w:id="11" w:name="_Toc67258780"/>
       <w:r>
         <w:rPr>
           <w:sz w:val="30"/>
@@ -2690,7 +2697,7 @@
         </w:rPr>
         <w:t>Funciones del producto</w:t>
       </w:r>
-      <w:bookmarkEnd w:id="10"/>
+      <w:bookmarkEnd w:id="11"/>
     </w:p>
     <w:p>
       <w:pPr>
@@ -3023,7 +3030,7 @@
           <w:szCs w:val="30"/>
         </w:rPr>
       </w:pPr>
-      <w:bookmarkStart w:id="11" w:name="_Toc67258781"/>
+      <w:bookmarkStart w:id="12" w:name="_Toc67258781"/>
       <w:r>
         <w:rPr>
           <w:sz w:val="30"/>
@@ -3031,7 +3038,7 @@
         </w:rPr>
         <w:t>Características del usuario</w:t>
       </w:r>
-      <w:bookmarkEnd w:id="11"/>
+      <w:bookmarkEnd w:id="12"/>
     </w:p>
     <w:p>
       <w:pPr>
@@ -3058,7 +3065,7 @@
           <w:szCs w:val="30"/>
         </w:rPr>
       </w:pPr>
-      <w:bookmarkStart w:id="12" w:name="_Toc67258782"/>
+      <w:bookmarkStart w:id="13" w:name="_Toc67258782"/>
       <w:r>
         <w:rPr>
           <w:sz w:val="30"/>
@@ -3066,7 +3073,7 @@
         </w:rPr>
         <w:t>Restricciones generales</w:t>
       </w:r>
-      <w:bookmarkEnd w:id="12"/>
+      <w:bookmarkEnd w:id="13"/>
     </w:p>
     <w:p>
       <w:pPr>
@@ -3191,8 +3198,8 @@
           <w:szCs w:val="30"/>
         </w:rPr>
       </w:pPr>
-      <w:bookmarkStart w:id="13" w:name="_Toc67258035"/>
-      <w:bookmarkStart w:id="14" w:name="_Toc67258783"/>
+      <w:bookmarkStart w:id="14" w:name="_Toc67258035"/>
+      <w:bookmarkStart w:id="15" w:name="_Toc67258783"/>
       <w:r>
         <w:rPr>
           <w:sz w:val="30"/>
@@ -3200,8 +3207,8 @@
         </w:rPr>
         <w:t>Suposiciones y dependencias</w:t>
       </w:r>
-      <w:bookmarkEnd w:id="13"/>
       <w:bookmarkEnd w:id="14"/>
+      <w:bookmarkEnd w:id="15"/>
     </w:p>
     <w:p>
       <w:pPr>
@@ -3342,7 +3349,7 @@
           <w:szCs w:val="40"/>
         </w:rPr>
       </w:pPr>
-      <w:bookmarkStart w:id="15" w:name="_Toc67258784"/>
+      <w:bookmarkStart w:id="16" w:name="_Toc67258784"/>
       <w:r>
         <w:rPr>
           <w:sz w:val="40"/>
@@ -3351,7 +3358,7 @@
         <w:lastRenderedPageBreak/>
         <w:t>Requisitos específicos</w:t>
       </w:r>
-      <w:bookmarkEnd w:id="15"/>
+      <w:bookmarkEnd w:id="16"/>
     </w:p>
     <w:p>
       <w:pPr>
@@ -3372,7 +3379,7 @@
           <w:szCs w:val="30"/>
         </w:rPr>
       </w:pPr>
-      <w:bookmarkStart w:id="16" w:name="_Toc67258785"/>
+      <w:bookmarkStart w:id="17" w:name="_Toc67258785"/>
       <w:r>
         <w:rPr>
           <w:sz w:val="30"/>
@@ -3380,7 +3387,7 @@
         </w:rPr>
         <w:t>Funciones</w:t>
       </w:r>
-      <w:bookmarkEnd w:id="16"/>
+      <w:bookmarkEnd w:id="17"/>
     </w:p>
     <w:p>
       <w:pPr>
@@ -3482,7 +3489,7 @@
           <w:szCs w:val="30"/>
         </w:rPr>
       </w:pPr>
-      <w:bookmarkStart w:id="17" w:name="_Toc67258786"/>
+      <w:bookmarkStart w:id="18" w:name="_Toc67258786"/>
       <w:r>
         <w:rPr>
           <w:sz w:val="30"/>
@@ -3490,7 +3497,7 @@
         </w:rPr>
         <w:t>Rendimiento</w:t>
       </w:r>
-      <w:bookmarkEnd w:id="17"/>
+      <w:bookmarkEnd w:id="18"/>
     </w:p>
     <w:p>
       <w:pPr>
@@ -3547,7 +3554,7 @@
           <w:szCs w:val="30"/>
         </w:rPr>
       </w:pPr>
-      <w:bookmarkStart w:id="18" w:name="_Toc67258787"/>
+      <w:bookmarkStart w:id="19" w:name="_Toc67258787"/>
       <w:r>
         <w:rPr>
           <w:sz w:val="30"/>
@@ -3555,7 +3562,7 @@
         </w:rPr>
         <w:t>Restricciones de diseño</w:t>
       </w:r>
-      <w:bookmarkEnd w:id="18"/>
+      <w:bookmarkEnd w:id="19"/>
     </w:p>
     <w:p>
       <w:pPr>
@@ -3686,11 +3693,11 @@
         <w:spacing w:line="276" w:lineRule="auto"/>
         <w:jc w:val="both"/>
       </w:pPr>
-      <w:bookmarkStart w:id="19" w:name="_Toc67258788"/>
+      <w:bookmarkStart w:id="20" w:name="_Toc67258788"/>
       <w:r>
         <w:t>Atributos del sistema</w:t>
       </w:r>
-      <w:bookmarkEnd w:id="19"/>
+      <w:bookmarkEnd w:id="20"/>
     </w:p>
     <w:p>
       <w:pPr>
@@ -3739,8 +3746,8 @@
           <w:szCs w:val="36"/>
         </w:rPr>
       </w:pPr>
-      <w:bookmarkStart w:id="20" w:name="__RefHeading___Toc1001_3441010062"/>
-      <w:bookmarkEnd w:id="20"/>
+      <w:bookmarkStart w:id="21" w:name="__RefHeading___Toc1001_3441010062"/>
+      <w:bookmarkEnd w:id="21"/>
     </w:p>
     <w:p>
       <w:pPr>
@@ -3850,7 +3857,7 @@
           <w:szCs w:val="40"/>
         </w:rPr>
       </w:pPr>
-      <w:bookmarkStart w:id="21" w:name="_Toc67258789"/>
+      <w:bookmarkStart w:id="22" w:name="_Toc67258789"/>
       <w:r>
         <w:rPr>
           <w:sz w:val="40"/>
@@ -3866,7 +3873,7 @@
         </w:rPr>
         <w:t>supuesto</w:t>
       </w:r>
-      <w:bookmarkEnd w:id="21"/>
+      <w:bookmarkEnd w:id="22"/>
     </w:p>
     <w:tbl>
       <w:tblPr>
@@ -8580,8 +8587,6 @@
               </w:rPr>
               <w:t>Disponibilidad</w:t>
             </w:r>
-            <w:bookmarkStart w:id="22" w:name="_GoBack"/>
-            <w:bookmarkEnd w:id="22"/>
             <w:r>
               <w:rPr>
                 <w:rFonts w:ascii="Calibri" w:eastAsia="Times New Roman" w:hAnsi="Calibri" w:cs="Calibri"/>
@@ -9343,6 +9348,24 @@
         <w:jc w:val="both"/>
       </w:pPr>
     </w:p>
+    <w:p>
+      <w:pPr>
+        <w:pStyle w:val="Textbody"/>
+        <w:jc w:val="both"/>
+      </w:pPr>
+    </w:p>
+    <w:p>
+      <w:pPr>
+        <w:pStyle w:val="Textbody"/>
+        <w:jc w:val="both"/>
+      </w:pPr>
+    </w:p>
+    <w:p>
+      <w:pPr>
+        <w:pStyle w:val="Textbody"/>
+        <w:jc w:val="both"/>
+      </w:pPr>
+    </w:p>
     <w:sectPr>
       <w:pgSz w:w="16838" w:h="11906" w:orient="landscape"/>
       <w:pgMar w:top="1134" w:right="1134" w:bottom="1134" w:left="1134" w:header="720" w:footer="720" w:gutter="0"/>
@@ -9395,7 +9418,7 @@
       <w:rPr>
         <w:noProof/>
       </w:rPr>
-      <w:t>10</w:t>
+      <w:t>4</w:t>
     </w:r>
     <w:r>
       <w:fldChar w:fldCharType="end"/>
@@ -12912,7 +12935,7 @@
 </file>
 
 <file path=customXml/itemProps1.xml><?xml version="1.0" encoding="utf-8"?>
-<ds:datastoreItem xmlns:ds="http://schemas.openxmlformats.org/officeDocument/2006/customXml" ds:itemID="{4C63EB58-6D98-4AB4-8BDF-2F6C7C71A0F8}">
+<ds:datastoreItem xmlns:ds="http://schemas.openxmlformats.org/officeDocument/2006/customXml" ds:itemID="{64DE2E5D-ACE7-4A6B-A159-A59CB6C442BB}">
   <ds:schemaRefs>
     <ds:schemaRef ds:uri="http://schemas.openxmlformats.org/officeDocument/2006/bibliography"/>
   </ds:schemaRefs>

</xml_diff>